<commit_message>
Update Business Statement - ver1.docx
</commit_message>
<xml_diff>
--- a/reports/business statement/Business Statement - ver1.docx
+++ b/reports/business statement/Business Statement - ver1.docx
@@ -849,6 +849,13 @@
     </w:p>
     <w:sdt>
       <w:sdtPr>
+        <w:rPr>
+          <w:rFonts w:ascii="Times New Roman" w:eastAsiaTheme="minorHAnsi" w:hAnsi="Times New Roman" w:cs="Times New Roman"/>
+          <w:color w:val="auto"/>
+          <w:kern w:val="28"/>
+          <w:sz w:val="24"/>
+          <w:szCs w:val="56"/>
+        </w:rPr>
         <w:id w:val="1595055725"/>
         <w:docPartObj>
           <w:docPartGallery w:val="Table of Contents"/>
@@ -857,14 +864,9 @@
       </w:sdtPr>
       <w:sdtEndPr>
         <w:rPr>
-          <w:rFonts w:ascii="Times New Roman" w:eastAsiaTheme="minorHAnsi" w:hAnsi="Times New Roman" w:cs="Times New Roman"/>
           <w:b/>
           <w:bCs/>
           <w:noProof/>
-          <w:color w:val="auto"/>
-          <w:kern w:val="28"/>
-          <w:sz w:val="24"/>
-          <w:szCs w:val="56"/>
         </w:rPr>
       </w:sdtEndPr>
       <w:sdtContent>
@@ -1912,13 +1914,7 @@
         <w:ind w:firstLine="720"/>
       </w:pPr>
       <w:r>
-        <w:t>Following the guiding mind and science, our aim is to be an innovative and environmental-friendly technology</w:t>
-      </w:r>
-      <w:r>
-        <w:t xml:space="preserve"> </w:t>
-      </w:r>
-      <w:r>
-        <w:t>company for a sustainable and livable world.</w:t>
+        <w:t>Following the guiding mind and science, our aim is to be an innovative and environmental-friendly technology company for a sustainable and livable world.</w:t>
       </w:r>
     </w:p>
     <w:p>
@@ -1929,9 +1925,7 @@
       <w:r>
         <w:t>MISSION</w:t>
       </w:r>
-      <w:bookmarkStart w:id="3" w:name="_GoBack"/>
       <w:bookmarkEnd w:id="2"/>
-      <w:bookmarkEnd w:id="3"/>
     </w:p>
     <w:p>
       <w:pPr>
@@ -1939,30 +1933,18 @@
         <w:ind w:firstLine="720"/>
       </w:pPr>
       <w:r>
-        <w:t>Primarily focusing on the needs of clients, to create innovative, reliable, time and energy efficient</w:t>
-      </w:r>
-      <w:r>
-        <w:t xml:space="preserve"> </w:t>
-      </w:r>
-      <w:r>
-        <w:t>solutions in the field of electrical</w:t>
-      </w:r>
-      <w:r>
-        <w:t xml:space="preserve"> and </w:t>
-      </w:r>
-      <w:r>
-        <w:t>electronics engineering.</w:t>
+        <w:t>Primarily focusing on the needs of clients, to create innovative, reliable, time and energy efficient solutions in the field of electrical and electronics engineering.</w:t>
       </w:r>
     </w:p>
     <w:p>
       <w:pPr>
         <w:pStyle w:val="Heading1"/>
       </w:pPr>
-      <w:bookmarkStart w:id="4" w:name="_Toc21360893"/>
+      <w:bookmarkStart w:id="3" w:name="_Toc21360893"/>
       <w:r>
         <w:t>HUMAN RESOURCES</w:t>
       </w:r>
-      <w:bookmarkEnd w:id="4"/>
+      <w:bookmarkEnd w:id="3"/>
     </w:p>
     <w:p>
       <w:pPr>
@@ -2076,10 +2058,21 @@
       <w:pPr>
         <w:pStyle w:val="Heading1"/>
       </w:pPr>
-      <w:bookmarkStart w:id="5" w:name="_Toc21360894"/>
+      <w:bookmarkStart w:id="4" w:name="_Toc21360894"/>
       <w:r>
         <w:t>PROJECTS</w:t>
       </w:r>
+      <w:bookmarkEnd w:id="4"/>
+    </w:p>
+    <w:p/>
+    <w:p>
+      <w:pPr>
+        <w:pStyle w:val="Heading2"/>
+      </w:pPr>
+      <w:bookmarkStart w:id="5" w:name="_Toc21360895"/>
+      <w:r>
+        <w:t>CAT FEEDING</w:t>
+      </w:r>
       <w:bookmarkEnd w:id="5"/>
     </w:p>
     <w:p/>
@@ -2087,9 +2080,9 @@
       <w:pPr>
         <w:pStyle w:val="Heading2"/>
       </w:pPr>
-      <w:bookmarkStart w:id="6" w:name="_Toc21360895"/>
-      <w:r>
-        <w:t>CAT FEEDING</w:t>
+      <w:bookmarkStart w:id="6" w:name="_Toc21360896"/>
+      <w:r>
+        <w:t>VALE PARKING</w:t>
       </w:r>
       <w:bookmarkEnd w:id="6"/>
     </w:p>
@@ -2098,9 +2091,9 @@
       <w:pPr>
         <w:pStyle w:val="Heading2"/>
       </w:pPr>
-      <w:bookmarkStart w:id="7" w:name="_Toc21360896"/>
-      <w:r>
-        <w:t>VALE PARKING</w:t>
+      <w:bookmarkStart w:id="7" w:name="_Toc21360897"/>
+      <w:r>
+        <w:t>GIMME FAST</w:t>
       </w:r>
       <w:bookmarkEnd w:id="7"/>
     </w:p>
@@ -2109,24 +2102,20 @@
       <w:pPr>
         <w:pStyle w:val="Heading2"/>
       </w:pPr>
-      <w:bookmarkStart w:id="8" w:name="_Toc21360897"/>
-      <w:r>
-        <w:t>GIMME FAST</w:t>
+      <w:bookmarkStart w:id="8" w:name="_Toc21360898"/>
+      <w:r>
+        <w:t>WHERE AM I?</w:t>
       </w:r>
       <w:bookmarkEnd w:id="8"/>
     </w:p>
-    <w:p/>
-    <w:p>
-      <w:pPr>
-        <w:pStyle w:val="Heading2"/>
-      </w:pPr>
-      <w:bookmarkStart w:id="9" w:name="_Toc21360898"/>
-      <w:r>
-        <w:t>WHERE AM I?</w:t>
-      </w:r>
+    <w:p>
+      <w:r>
+        <w:tab/>
+        <w:t>In this project, our aim is to design and implement a map-extracting vehicle.</w:t>
+      </w:r>
+      <w:bookmarkStart w:id="9" w:name="_GoBack"/>
       <w:bookmarkEnd w:id="9"/>
     </w:p>
-    <w:p/>
     <w:p>
       <w:pPr>
         <w:pStyle w:val="Heading1"/>
@@ -3112,7 +3101,7 @@
 </file>
 
 <file path=customXml/itemProps1.xml><?xml version="1.0" encoding="utf-8"?>
-<ds:datastoreItem xmlns:ds="http://schemas.openxmlformats.org/officeDocument/2006/customXml" ds:itemID="{435D9BC5-677C-48D8-8BFC-16D6E4EB174F}">
+<ds:datastoreItem xmlns:ds="http://schemas.openxmlformats.org/officeDocument/2006/customXml" ds:itemID="{5DCDA66D-2A4E-4535-802D-3F21CFA1E4B1}">
   <ds:schemaRefs>
     <ds:schemaRef ds:uri="http://schemas.openxmlformats.org/officeDocument/2006/bibliography"/>
   </ds:schemaRefs>

</xml_diff>